<commit_message>
added assumptions, CVP, positioning / messaging, and requirements documents for TwoStep
</commit_message>
<xml_diff>
--- a/documents/design/TwoStep Customer Value Proposition.docx
+++ b/documents/design/TwoStep Customer Value Proposition.docx
@@ -85,25 +85,7 @@
         <w:t xml:space="preserve"> have the tools we need to cope with our busy lives</w:t>
       </w:r>
       <w:r>
-        <w:t xml:space="preserve"> </w:t>
-      </w:r>
-      <w:r>
-        <w:t xml:space="preserve">– we just fall back on using our brain as the place to store all those details… </w:t>
-      </w:r>
-      <w:r>
-        <w:t>which causes</w:t>
-      </w:r>
-      <w:r>
-        <w:t xml:space="preserve"> </w:t>
-      </w:r>
-      <w:r>
-        <w:t xml:space="preserve">us </w:t>
-      </w:r>
-      <w:r>
-        <w:t>stress</w:t>
-      </w:r>
-      <w:r>
-        <w:t xml:space="preserve"> as we</w:t>
+        <w:t xml:space="preserve"> – we just fall back on using our brain as the place to store all those details… which causes us stress as we</w:t>
       </w:r>
       <w:r>
         <w:t xml:space="preserve"> worry that something important may not get done.</w:t>
@@ -292,7 +274,13 @@
         <w:t xml:space="preserve"> </w:t>
       </w:r>
       <w:r>
-        <w:t xml:space="preserve">suggests and allows you to choose the </w:t>
+        <w:t xml:space="preserve">suggests and </w:t>
+      </w:r>
+      <w:r>
+        <w:t>lets you</w:t>
+      </w:r>
+      <w:r>
+        <w:t xml:space="preserve"> choose the </w:t>
       </w:r>
       <w:r>
         <w:rPr>
@@ -529,7 +517,12 @@
         <w:t xml:space="preserve"> </w:t>
       </w:r>
       <w:r>
-        <w:t xml:space="preserve">so that you always know what </w:t>
+        <w:t>so that you</w:t>
+      </w:r>
+      <w:bookmarkStart w:id="0" w:name="_GoBack"/>
+      <w:bookmarkEnd w:id="0"/>
+      <w:r>
+        <w:t xml:space="preserve"> always know what </w:t>
       </w:r>
       <w:r>
         <w:t>your</w:t>
@@ -1128,8 +1121,6 @@
       <w:r>
         <w:t xml:space="preserve"> it all in your head.</w:t>
       </w:r>
-      <w:bookmarkStart w:id="0" w:name="_GoBack"/>
-      <w:bookmarkEnd w:id="0"/>
     </w:p>
     <w:sectPr>
       <w:pgSz w:w="12240" w:h="15840"/>

</xml_diff>